<commit_message>
JS note modified, React note created
</commit_message>
<xml_diff>
--- a/notesJS.docx
+++ b/notesJS.docx
@@ -30,8 +30,16 @@
         <w:rPr>
           <w:szCs w:val="24"/>
         </w:rPr>
-        <w:t>almost everything in it is an Obj</w:t>
-      </w:r>
+        <w:t xml:space="preserve">almost everything in it is an </w:t>
+      </w:r>
+      <w:proofErr w:type="spellStart"/>
+      <w:r>
+        <w:rPr>
+          <w:szCs w:val="24"/>
+        </w:rPr>
+        <w:t>Obj</w:t>
+      </w:r>
+      <w:proofErr w:type="spellEnd"/>
     </w:p>
     <w:p>
       <w:pPr>
@@ -48,7 +56,21 @@
         <w:rPr>
           <w:szCs w:val="24"/>
         </w:rPr>
-        <w:t>OO programming: use a lot of Objs, properties, methods</w:t>
+        <w:t xml:space="preserve">OO programming: use a lot of </w:t>
+      </w:r>
+      <w:proofErr w:type="spellStart"/>
+      <w:r>
+        <w:rPr>
+          <w:szCs w:val="24"/>
+        </w:rPr>
+        <w:t>Objs</w:t>
+      </w:r>
+      <w:proofErr w:type="spellEnd"/>
+      <w:r>
+        <w:rPr>
+          <w:szCs w:val="24"/>
+        </w:rPr>
+        <w:t>, properties, methods</w:t>
       </w:r>
     </w:p>
     <w:p>
@@ -77,6 +99,7 @@
           <w:numId w:val="1"/>
         </w:numPr>
         <w:rPr>
+          <w:rFonts w:hint="eastAsia"/>
           <w:szCs w:val="24"/>
         </w:rPr>
       </w:pPr>
@@ -91,6 +114,115 @@
           <w:szCs w:val="24"/>
         </w:rPr>
         <w:t>inheritance works by using prototype</w:t>
+      </w:r>
+    </w:p>
+    <w:p>
+      <w:pPr>
+        <w:pStyle w:val="ListParagraph"/>
+        <w:numPr>
+          <w:ilvl w:val="0"/>
+          <w:numId w:val="1"/>
+        </w:numPr>
+        <w:rPr>
+          <w:szCs w:val="24"/>
+        </w:rPr>
+      </w:pPr>
+      <w:r>
+        <w:rPr>
+          <w:rFonts w:hint="eastAsia"/>
+          <w:szCs w:val="24"/>
+        </w:rPr>
+        <w:t>First</w:t>
+      </w:r>
+      <w:r>
+        <w:rPr>
+          <w:szCs w:val="24"/>
+        </w:rPr>
+        <w:t xml:space="preserve">-class function: </w:t>
+      </w:r>
+      <w:r>
+        <w:rPr>
+          <w:i/>
+          <w:szCs w:val="24"/>
+        </w:rPr>
+        <w:t xml:space="preserve">when </w:t>
+      </w:r>
+      <w:r>
+        <w:rPr>
+          <w:b/>
+          <w:i/>
+          <w:szCs w:val="24"/>
+        </w:rPr>
+        <w:t>functions</w:t>
+      </w:r>
+      <w:r>
+        <w:rPr>
+          <w:i/>
+          <w:szCs w:val="24"/>
+        </w:rPr>
+        <w:t xml:space="preserve"> in that language are treated like any other </w:t>
+      </w:r>
+      <w:r>
+        <w:rPr>
+          <w:b/>
+          <w:i/>
+          <w:szCs w:val="24"/>
+        </w:rPr>
+        <w:t>variable</w:t>
+      </w:r>
+      <w:r>
+        <w:rPr>
+          <w:i/>
+          <w:szCs w:val="24"/>
+        </w:rPr>
+        <w:t xml:space="preserve">. For example, in such a language, a function can be passed as an </w:t>
+      </w:r>
+      <w:r>
+        <w:rPr>
+          <w:b/>
+          <w:i/>
+          <w:szCs w:val="24"/>
+        </w:rPr>
+        <w:t>argument</w:t>
+      </w:r>
+      <w:r>
+        <w:rPr>
+          <w:i/>
+          <w:szCs w:val="24"/>
+        </w:rPr>
+        <w:t xml:space="preserve"> to other functions, can be </w:t>
+      </w:r>
+      <w:r>
+        <w:rPr>
+          <w:b/>
+          <w:i/>
+          <w:szCs w:val="24"/>
+        </w:rPr>
+        <w:t>returned</w:t>
+      </w:r>
+      <w:r>
+        <w:rPr>
+          <w:i/>
+          <w:szCs w:val="24"/>
+        </w:rPr>
+        <w:t xml:space="preserve"> by another function and can be assigned as a value to a </w:t>
+      </w:r>
+      <w:bookmarkStart w:id="0" w:name="_GoBack"/>
+      <w:r>
+        <w:rPr>
+          <w:b/>
+          <w:i/>
+          <w:szCs w:val="24"/>
+        </w:rPr>
+        <w:t>variable</w:t>
+      </w:r>
+      <w:bookmarkEnd w:id="0"/>
+      <w:r>
+        <w:rPr>
+          <w:i/>
+          <w:szCs w:val="24"/>
+        </w:rPr>
+        <w:t>.</w:t>
       </w:r>
     </w:p>
     <w:p>
@@ -260,7 +392,6 @@
         <w:rPr>
           <w:szCs w:val="24"/>
         </w:rPr>
-        <w:lastRenderedPageBreak/>
         <w:t>JS code fragments:</w:t>
       </w:r>
     </w:p>
@@ -365,7 +496,21 @@
         <w:rPr>
           <w:szCs w:val="24"/>
         </w:rPr>
-        <w:t>Person eg:</w:t>
+        <w:t xml:space="preserve">Person </w:t>
+      </w:r>
+      <w:proofErr w:type="spellStart"/>
+      <w:r>
+        <w:rPr>
+          <w:szCs w:val="24"/>
+        </w:rPr>
+        <w:t>eg</w:t>
+      </w:r>
+      <w:proofErr w:type="spellEnd"/>
+      <w:r>
+        <w:rPr>
+          <w:szCs w:val="24"/>
+        </w:rPr>
+        <w:t>:</w:t>
       </w:r>
     </w:p>
     <w:p>
@@ -490,7 +635,21 @@
         <w:rPr>
           <w:szCs w:val="24"/>
         </w:rPr>
-        <w:t>Julian eg:</w:t>
+        <w:t xml:space="preserve">Julian </w:t>
+      </w:r>
+      <w:proofErr w:type="spellStart"/>
+      <w:r>
+        <w:rPr>
+          <w:szCs w:val="24"/>
+        </w:rPr>
+        <w:t>eg</w:t>
+      </w:r>
+      <w:proofErr w:type="spellEnd"/>
+      <w:r>
+        <w:rPr>
+          <w:szCs w:val="24"/>
+        </w:rPr>
+        <w:t>:</w:t>
       </w:r>
       <w:r>
         <w:rPr>
@@ -760,7 +919,25 @@
           <w:szCs w:val="24"/>
           <w:highlight w:val="yellow"/>
         </w:rPr>
-        <w:t>this: defaultly point to global object</w:t>
+        <w:t xml:space="preserve">this: </w:t>
+      </w:r>
+      <w:proofErr w:type="spellStart"/>
+      <w:r>
+        <w:rPr>
+          <w:color w:val="000000" w:themeColor="text1"/>
+          <w:szCs w:val="24"/>
+          <w:highlight w:val="yellow"/>
+        </w:rPr>
+        <w:t>defaultly</w:t>
+      </w:r>
+      <w:proofErr w:type="spellEnd"/>
+      <w:r>
+        <w:rPr>
+          <w:color w:val="000000" w:themeColor="text1"/>
+          <w:szCs w:val="24"/>
+          <w:highlight w:val="yellow"/>
+        </w:rPr>
+        <w:t xml:space="preserve"> point to global object</w:t>
       </w:r>
     </w:p>
     <w:p>
@@ -794,6 +971,7 @@
         </w:rPr>
         <w:t xml:space="preserve"> to </w:t>
       </w:r>
+      <w:proofErr w:type="spellStart"/>
       <w:r>
         <w:rPr>
           <w:i/>
@@ -801,6 +979,7 @@
         </w:rPr>
         <w:t>julian</w:t>
       </w:r>
+      <w:proofErr w:type="spellEnd"/>
       <w:r>
         <w:rPr>
           <w:szCs w:val="24"/>
@@ -841,7 +1020,21 @@
         <w:rPr>
           <w:szCs w:val="24"/>
         </w:rPr>
-        <w:t>take calculateAge function out from Person constructor</w:t>
+        <w:t xml:space="preserve">take </w:t>
+      </w:r>
+      <w:proofErr w:type="spellStart"/>
+      <w:r>
+        <w:rPr>
+          <w:szCs w:val="24"/>
+        </w:rPr>
+        <w:t>calculateAge</w:t>
+      </w:r>
+      <w:proofErr w:type="spellEnd"/>
+      <w:r>
+        <w:rPr>
+          <w:szCs w:val="24"/>
+        </w:rPr>
+        <w:t xml:space="preserve"> function out from Person constructor</w:t>
       </w:r>
       <w:r>
         <w:rPr>
@@ -871,7 +1064,21 @@
         <w:rPr>
           <w:szCs w:val="24"/>
         </w:rPr>
-        <w:t>same for the lastName property</w:t>
+        <w:t xml:space="preserve">same for the </w:t>
+      </w:r>
+      <w:proofErr w:type="spellStart"/>
+      <w:r>
+        <w:rPr>
+          <w:szCs w:val="24"/>
+        </w:rPr>
+        <w:t>lastName</w:t>
+      </w:r>
+      <w:proofErr w:type="spellEnd"/>
+      <w:r>
+        <w:rPr>
+          <w:szCs w:val="24"/>
+        </w:rPr>
+        <w:t xml:space="preserve"> property</w:t>
       </w:r>
     </w:p>
     <w:p>
@@ -947,11 +1154,19 @@
           <w:szCs w:val="24"/>
         </w:rPr>
       </w:pPr>
-      <w:r>
-        <w:rPr>
-          <w:szCs w:val="24"/>
-        </w:rPr>
-        <w:t>julian.hasOwnProperty(name)</w:t>
+      <w:proofErr w:type="spellStart"/>
+      <w:r>
+        <w:rPr>
+          <w:szCs w:val="24"/>
+        </w:rPr>
+        <w:t>julian.hasOwnProperty</w:t>
+      </w:r>
+      <w:proofErr w:type="spellEnd"/>
+      <w:r>
+        <w:rPr>
+          <w:szCs w:val="24"/>
+        </w:rPr>
+        <w:t>(name)</w:t>
       </w:r>
       <w:r>
         <w:rPr>
@@ -984,17 +1199,33 @@
           <w:szCs w:val="24"/>
         </w:rPr>
       </w:pPr>
-      <w:r>
-        <w:rPr>
-          <w:szCs w:val="24"/>
-        </w:rPr>
-        <w:t>julian.hasOwnProperty(</w:t>
-      </w:r>
-      <w:r>
-        <w:rPr>
-          <w:szCs w:val="24"/>
-        </w:rPr>
-        <w:t>lastName)</w:t>
+      <w:proofErr w:type="spellStart"/>
+      <w:r>
+        <w:rPr>
+          <w:szCs w:val="24"/>
+        </w:rPr>
+        <w:t>julian.hasOwnProperty</w:t>
+      </w:r>
+      <w:proofErr w:type="spellEnd"/>
+      <w:r>
+        <w:rPr>
+          <w:szCs w:val="24"/>
+        </w:rPr>
+        <w:t>(</w:t>
+      </w:r>
+      <w:proofErr w:type="spellStart"/>
+      <w:r>
+        <w:rPr>
+          <w:szCs w:val="24"/>
+        </w:rPr>
+        <w:t>lastName</w:t>
+      </w:r>
+      <w:proofErr w:type="spellEnd"/>
+      <w:r>
+        <w:rPr>
+          <w:szCs w:val="24"/>
+        </w:rPr>
+        <w:t>)</w:t>
       </w:r>
       <w:r>
         <w:rPr>
@@ -1025,7 +1256,21 @@
         <w:rPr>
           <w:szCs w:val="24"/>
         </w:rPr>
-        <w:t xml:space="preserve"> this is inheritant property</w:t>
+        <w:t xml:space="preserve"> this is </w:t>
+      </w:r>
+      <w:proofErr w:type="spellStart"/>
+      <w:r>
+        <w:rPr>
+          <w:szCs w:val="24"/>
+        </w:rPr>
+        <w:t>inheritant</w:t>
+      </w:r>
+      <w:proofErr w:type="spellEnd"/>
+      <w:r>
+        <w:rPr>
+          <w:szCs w:val="24"/>
+        </w:rPr>
+        <w:t xml:space="preserve"> property</w:t>
       </w:r>
     </w:p>
     <w:p>
@@ -1039,11 +1284,33 @@
           <w:szCs w:val="24"/>
         </w:rPr>
       </w:pPr>
-      <w:r>
-        <w:rPr>
-          <w:szCs w:val="24"/>
-        </w:rPr>
-        <w:t>julian instanceOf Person</w:t>
+      <w:proofErr w:type="spellStart"/>
+      <w:r>
+        <w:rPr>
+          <w:szCs w:val="24"/>
+        </w:rPr>
+        <w:t>julian</w:t>
+      </w:r>
+      <w:proofErr w:type="spellEnd"/>
+      <w:r>
+        <w:rPr>
+          <w:szCs w:val="24"/>
+        </w:rPr>
+        <w:t xml:space="preserve"> </w:t>
+      </w:r>
+      <w:proofErr w:type="spellStart"/>
+      <w:r>
+        <w:rPr>
+          <w:szCs w:val="24"/>
+        </w:rPr>
+        <w:t>instanceOf</w:t>
+      </w:r>
+      <w:proofErr w:type="spellEnd"/>
+      <w:r>
+        <w:rPr>
+          <w:szCs w:val="24"/>
+        </w:rPr>
+        <w:t xml:space="preserve"> Person</w:t>
       </w:r>
       <w:r>
         <w:rPr>
@@ -1126,7 +1393,6 @@
           <w:szCs w:val="24"/>
           <w:highlight w:val="yellow"/>
         </w:rPr>
-        <w:lastRenderedPageBreak/>
         <w:t>Closure</w:t>
       </w:r>
       <w:r>
@@ -1932,8 +2198,6 @@
           <w:szCs w:val="24"/>
         </w:rPr>
       </w:pPr>
-      <w:bookmarkStart w:id="0" w:name="_GoBack"/>
-      <w:bookmarkEnd w:id="0"/>
     </w:p>
     <w:sectPr>
       <w:pgSz w:w="12240" w:h="15840"/>
@@ -3281,7 +3545,7 @@
 </file>
 
 <file path=customXml/itemProps1.xml><?xml version="1.0" encoding="utf-8"?>
-<ds:datastoreItem xmlns:ds="http://schemas.openxmlformats.org/officeDocument/2006/customXml" ds:itemID="{5B25CE4C-FAF2-394B-8402-F4D647693864}">
+<ds:datastoreItem xmlns:ds="http://schemas.openxmlformats.org/officeDocument/2006/customXml" ds:itemID="{9729AAD3-E8DB-8C41-AFA9-30D7EE36378F}">
   <ds:schemaRefs>
     <ds:schemaRef ds:uri="http://schemas.openxmlformats.org/officeDocument/2006/bibliography"/>
   </ds:schemaRefs>

</xml_diff>